<commit_message>
added user guide/ui design to dd and draw.io xml
</commit_message>
<xml_diff>
--- a/Design Document.docx
+++ b/Design Document.docx
@@ -1,6 +1,6 @@
 
 <file path=word/document.xml><?xml version="1.0" encoding="utf-8"?>
-<w:document xmlns:wpc="http://schemas.microsoft.com/office/word/2010/wordprocessingCanvas" xmlns:cx="http://schemas.microsoft.com/office/drawing/2014/chartex" xmlns:cx1="http://schemas.microsoft.com/office/drawing/2015/9/8/chartex" xmlns:cx2="http://schemas.microsoft.com/office/drawing/2015/10/21/chartex" xmlns:cx3="http://schemas.microsoft.com/office/drawing/2016/5/9/chartex" xmlns:cx4="http://schemas.microsoft.com/office/drawing/2016/5/10/chartex" xmlns:cx5="http://schemas.microsoft.com/office/drawing/2016/5/11/chartex" xmlns:cx6="http://schemas.microsoft.com/office/drawing/2016/5/12/chartex" xmlns:cx7="http://schemas.microsoft.com/office/drawing/2016/5/13/chartex" xmlns:cx8="http://schemas.microsoft.com/office/drawing/2016/5/14/chartex" xmlns:mc="http://schemas.openxmlformats.org/markup-compatibility/2006" xmlns:aink="http://schemas.microsoft.com/office/drawing/2016/ink" xmlns:am3d="http://schemas.microsoft.com/office/drawing/2017/model3d" xmlns:o="urn:schemas-microsoft-com:office:office" xmlns:r="http://schemas.openxmlformats.org/officeDocument/2006/relationships" xmlns:m="http://schemas.openxmlformats.org/officeDocument/2006/math" xmlns:v="urn:schemas-microsoft-com:vml" xmlns:wp14="http://schemas.microsoft.com/office/word/2010/wordprocessingDrawing" xmlns:wp="http://schemas.openxmlformats.org/drawingml/2006/wordprocessingDrawing" xmlns:w10="urn:schemas-microsoft-com:office:word" xmlns:w="http://schemas.openxmlformats.org/wordprocessingml/2006/main" xmlns:w14="http://schemas.microsoft.com/office/word/2010/wordml" xmlns:w15="http://schemas.microsoft.com/office/word/2012/wordml" xmlns:w16cid="http://schemas.microsoft.com/office/word/2016/wordml/cid" xmlns:w16se="http://schemas.microsoft.com/office/word/2015/wordml/symex" xmlns:wpg="http://schemas.microsoft.com/office/word/2010/wordprocessingGroup" xmlns:wpi="http://schemas.microsoft.com/office/word/2010/wordprocessingInk" xmlns:wne="http://schemas.microsoft.com/office/word/2006/wordml" xmlns:wps="http://schemas.microsoft.com/office/word/2010/wordprocessingShape" mc:Ignorable="w14 w15 w16se w16cid wp14">
+<w:document xmlns:wpc="http://schemas.microsoft.com/office/word/2010/wordprocessingCanvas" xmlns:mc="http://schemas.openxmlformats.org/markup-compatibility/2006" xmlns:o="urn:schemas-microsoft-com:office:office" xmlns:r="http://schemas.openxmlformats.org/officeDocument/2006/relationships" xmlns:m="http://schemas.openxmlformats.org/officeDocument/2006/math" xmlns:v="urn:schemas-microsoft-com:vml" xmlns:wp14="http://schemas.microsoft.com/office/word/2010/wordprocessingDrawing" xmlns:wp="http://schemas.openxmlformats.org/drawingml/2006/wordprocessingDrawing" xmlns:w10="urn:schemas-microsoft-com:office:word" xmlns:w="http://schemas.openxmlformats.org/wordprocessingml/2006/main" xmlns:w14="http://schemas.microsoft.com/office/word/2010/wordml" xmlns:w15="http://schemas.microsoft.com/office/word/2012/wordml" xmlns:wpg="http://schemas.microsoft.com/office/word/2010/wordprocessingGroup" xmlns:wpi="http://schemas.microsoft.com/office/word/2010/wordprocessingInk" xmlns:wne="http://schemas.microsoft.com/office/word/2006/wordml" xmlns:wps="http://schemas.microsoft.com/office/word/2010/wordprocessingShape" mc:Ignorable="w14 w15 wp14">
   <w:body>
     <w:p>
       <w:pPr>
@@ -190,6 +190,7 @@
           <w:sz w:val="21"/>
           <w:szCs w:val="21"/>
           <w:shd w:val="clear" w:color="auto" w:fill="FFFFFF"/>
+          <w:lang w:val="en-CA" w:eastAsia="ja-JP"/>
         </w:rPr>
         <w:drawing>
           <wp:anchor distT="0" distB="0" distL="114300" distR="114300" simplePos="0" relativeHeight="251658240" behindDoc="0" locked="0" layoutInCell="1" allowOverlap="1" wp14:anchorId="6D386F7A" wp14:editId="258F959F">
@@ -459,6 +460,7 @@
       <w:r>
         <w:rPr>
           <w:noProof/>
+          <w:lang w:val="en-CA" w:eastAsia="ja-JP"/>
         </w:rPr>
         <mc:AlternateContent>
           <mc:Choice Requires="wps">
@@ -512,14 +514,36 @@
                             <w:r>
                               <w:t xml:space="preserve">Figure </w:t>
                             </w:r>
-                            <w:fldSimple w:instr=" SEQ Figure \* ARABIC ">
-                              <w:r>
-                                <w:rPr>
-                                  <w:noProof/>
-                                </w:rPr>
-                                <w:t>1</w:t>
-                              </w:r>
-                            </w:fldSimple>
+                            <w:r>
+                              <w:rPr>
+                                <w:noProof/>
+                              </w:rPr>
+                              <w:fldChar w:fldCharType="begin"/>
+                            </w:r>
+                            <w:r>
+                              <w:rPr>
+                                <w:noProof/>
+                              </w:rPr>
+                              <w:instrText xml:space="preserve"> SEQ Figure \* ARABIC </w:instrText>
+                            </w:r>
+                            <w:r>
+                              <w:rPr>
+                                <w:noProof/>
+                              </w:rPr>
+                              <w:fldChar w:fldCharType="separate"/>
+                            </w:r>
+                            <w:r>
+                              <w:rPr>
+                                <w:noProof/>
+                              </w:rPr>
+                              <w:t>1</w:t>
+                            </w:r>
+                            <w:r>
+                              <w:rPr>
+                                <w:noProof/>
+                              </w:rPr>
+                              <w:fldChar w:fldCharType="end"/>
+                            </w:r>
                             <w:r>
                               <w:t xml:space="preserve"> - General Overview of system</w:t>
                             </w:r>
@@ -538,7 +562,7 @@
               </wp:anchor>
             </w:drawing>
           </mc:Choice>
-          <mc:Fallback>
+          <mc:Fallback xmlns:w16se="http://schemas.microsoft.com/office/word/2015/wordml/symex" xmlns:w16cid="http://schemas.microsoft.com/office/word/2016/wordml/cid" xmlns:am3d="http://schemas.microsoft.com/office/drawing/2017/model3d" xmlns:aink="http://schemas.microsoft.com/office/drawing/2016/ink" xmlns:cx8="http://schemas.microsoft.com/office/drawing/2016/5/14/chartex" xmlns:cx7="http://schemas.microsoft.com/office/drawing/2016/5/13/chartex" xmlns:cx6="http://schemas.microsoft.com/office/drawing/2016/5/12/chartex" xmlns:cx5="http://schemas.microsoft.com/office/drawing/2016/5/11/chartex" xmlns:cx4="http://schemas.microsoft.com/office/drawing/2016/5/10/chartex" xmlns:cx3="http://schemas.microsoft.com/office/drawing/2016/5/9/chartex" xmlns:cx2="http://schemas.microsoft.com/office/drawing/2015/10/21/chartex" xmlns:cx1="http://schemas.microsoft.com/office/drawing/2015/9/8/chartex" xmlns:cx="http://schemas.microsoft.com/office/drawing/2014/chartex">
             <w:pict>
               <v:shapetype w14:anchorId="6B6706B8" id="_x0000_t202" coordsize="21600,21600" o:spt="202" path="m,l,21600r21600,l21600,xe">
                 <v:stroke joinstyle="miter"/>
@@ -680,6 +704,86 @@
           <w:szCs w:val="21"/>
           <w:shd w:val="clear" w:color="auto" w:fill="FFFFFF"/>
         </w:rPr>
+        <w:lastRenderedPageBreak/>
+        <w:br/>
+      </w:r>
+      <w:r>
+        <w:rPr>
+          <w:rFonts w:ascii="Arial" w:hAnsi="Arial" w:cs="Arial"/>
+          <w:noProof/>
+          <w:color w:val="484848"/>
+          <w:sz w:val="21"/>
+          <w:szCs w:val="21"/>
+          <w:shd w:val="clear" w:color="auto" w:fill="FFFFFF"/>
+          <w:lang w:val="en-CA" w:eastAsia="ja-JP"/>
+        </w:rPr>
+        <w:drawing>
+          <wp:inline distT="0" distB="0" distL="0" distR="0" wp14:anchorId="22F62885" wp14:editId="31F49553">
+            <wp:extent cx="6400800" cy="4019550"/>
+            <wp:effectExtent l="0" t="0" r="0" b="0"/>
+            <wp:docPr id="3" name="Picture 3" descr="C:\Users\Marsh\AppData\Local\Microsoft\Windows\INetCache\Content.Word\download (1).png"/>
+            <wp:cNvGraphicFramePr>
+              <a:graphicFrameLocks xmlns:a="http://schemas.openxmlformats.org/drawingml/2006/main" noChangeAspect="1"/>
+            </wp:cNvGraphicFramePr>
+            <a:graphic xmlns:a="http://schemas.openxmlformats.org/drawingml/2006/main">
+              <a:graphicData uri="http://schemas.openxmlformats.org/drawingml/2006/picture">
+                <pic:pic xmlns:pic="http://schemas.openxmlformats.org/drawingml/2006/picture">
+                  <pic:nvPicPr>
+                    <pic:cNvPr id="0" name="Picture 3" descr="C:\Users\Marsh\AppData\Local\Microsoft\Windows\INetCache\Content.Word\download (1).png"/>
+                    <pic:cNvPicPr>
+                      <a:picLocks noChangeAspect="1" noChangeArrowheads="1"/>
+                    </pic:cNvPicPr>
+                  </pic:nvPicPr>
+                  <pic:blipFill>
+                    <a:blip r:embed="rId6">
+                      <a:extLst>
+                        <a:ext uri="{28A0092B-C50C-407E-A947-70E740481C1C}">
+                          <a14:useLocalDpi xmlns:a14="http://schemas.microsoft.com/office/drawing/2010/main" val="0"/>
+                        </a:ext>
+                      </a:extLst>
+                    </a:blip>
+                    <a:srcRect/>
+                    <a:stretch>
+                      <a:fillRect/>
+                    </a:stretch>
+                  </pic:blipFill>
+                  <pic:spPr bwMode="auto">
+                    <a:xfrm>
+                      <a:off x="0" y="0"/>
+                      <a:ext cx="6400800" cy="4019550"/>
+                    </a:xfrm>
+                    <a:prstGeom prst="rect">
+                      <a:avLst/>
+                    </a:prstGeom>
+                    <a:noFill/>
+                    <a:ln>
+                      <a:noFill/>
+                    </a:ln>
+                  </pic:spPr>
+                </pic:pic>
+              </a:graphicData>
+            </a:graphic>
+          </wp:inline>
+        </w:drawing>
+      </w:r>
+      <w:r>
+        <w:rPr>
+          <w:rFonts w:ascii="Arial" w:hAnsi="Arial" w:cs="Arial"/>
+          <w:color w:val="484848"/>
+          <w:sz w:val="21"/>
+          <w:szCs w:val="21"/>
+          <w:shd w:val="clear" w:color="auto" w:fill="FFFFFF"/>
+        </w:rPr>
+        <w:br/>
+      </w:r>
+      <w:r>
+        <w:rPr>
+          <w:rFonts w:ascii="Arial" w:hAnsi="Arial" w:cs="Arial"/>
+          <w:color w:val="484848"/>
+          <w:sz w:val="21"/>
+          <w:szCs w:val="21"/>
+          <w:shd w:val="clear" w:color="auto" w:fill="FFFFFF"/>
+        </w:rPr>
         <w:t>Login:</w:t>
       </w:r>
     </w:p>
@@ -728,6 +832,8 @@
           <w:shd w:val="clear" w:color="auto" w:fill="FFFFFF"/>
         </w:rPr>
       </w:pPr>
+      <w:bookmarkStart w:id="0" w:name="_GoBack"/>
+      <w:bookmarkEnd w:id="0"/>
     </w:p>
     <w:p>
       <w:pPr>
@@ -895,7 +1001,6 @@
           <w:shd w:val="clear" w:color="auto" w:fill="FFFFFF"/>
         </w:rPr>
       </w:pPr>
-      <w:bookmarkStart w:id="0" w:name="_GoBack"/>
       <w:r>
         <w:rPr>
           <w:rFonts w:ascii="Arial" w:hAnsi="Arial" w:cs="Arial"/>
@@ -910,7 +1015,6 @@
         <w:t>(d) your group work break-down strategy</w:t>
       </w:r>
     </w:p>
-    <w:bookmarkEnd w:id="0"/>
     <w:p>
       <w:pPr>
         <w:rPr>
@@ -1252,7 +1356,6 @@
           <w:szCs w:val="21"/>
           <w:shd w:val="clear" w:color="auto" w:fill="FFFFFF"/>
         </w:rPr>
-        <w:lastRenderedPageBreak/>
         <w:t>Process a bill of sale</w:t>
       </w:r>
     </w:p>
@@ -1305,6 +1408,7 @@
           <w:szCs w:val="21"/>
           <w:shd w:val="clear" w:color="auto" w:fill="FFFFFF"/>
         </w:rPr>
+        <w:lastRenderedPageBreak/>
         <w:t>Get a driver abstract</w:t>
       </w:r>
     </w:p>
@@ -1533,29 +1637,7 @@
           <w:szCs w:val="21"/>
           <w:shd w:val="clear" w:color="auto" w:fill="FFFFFF"/>
         </w:rPr>
-        <w:t xml:space="preserve">The general overview of the system gives a </w:t>
-      </w:r>
-      <w:proofErr w:type="gramStart"/>
-      <w:r>
-        <w:rPr>
-          <w:rFonts w:ascii="Arial" w:hAnsi="Arial" w:cs="Arial"/>
-          <w:color w:val="484848"/>
-          <w:sz w:val="21"/>
-          <w:szCs w:val="21"/>
-          <w:shd w:val="clear" w:color="auto" w:fill="FFFFFF"/>
-        </w:rPr>
-        <w:t>high level</w:t>
-      </w:r>
-      <w:proofErr w:type="gramEnd"/>
-      <w:r>
-        <w:rPr>
-          <w:rFonts w:ascii="Arial" w:hAnsi="Arial" w:cs="Arial"/>
-          <w:color w:val="484848"/>
-          <w:sz w:val="21"/>
-          <w:szCs w:val="21"/>
-          <w:shd w:val="clear" w:color="auto" w:fill="FFFFFF"/>
-        </w:rPr>
-        <w:t xml:space="preserve"> introduction and may include a diagram showing the flow of data between different components; this can be useful for both users and developers of your application. The detailed design of your software should describe the responsibility and interface of each primary function or class (not secondary utility functions/classes) and the structure and relationships among them. Depending on the programming language being used, you may have methods, functions or classes. The testing strategy discusses your general strategy for testing, with the scenarios being tested, the coverage of your test cases and (if applicable) some statistics on the number of bugs found and the nature of those bugs. The group work strategy must list the break-down of the work items among partners, both the time spent (an estimate) and the progress made by each partner, and your method of coordination to keep the project on track. The design document should also include a documentation of any decision you have made which is not in the project specification or any coding you have done beyond or different from what is required.</w:t>
+        <w:t>The general overview of the system gives a high level introduction and may include a diagram showing the flow of data between different components; this can be useful for both users and developers of your application. The detailed design of your software should describe the responsibility and interface of each primary function or class (not secondary utility functions/classes) and the structure and relationships among them. Depending on the programming language being used, you may have methods, functions or classes. The testing strategy discusses your general strategy for testing, with the scenarios being tested, the coverage of your test cases and (if applicable) some statistics on the number of bugs found and the nature of those bugs. The group work strategy must list the break-down of the work items among partners, both the time spent (an estimate) and the progress made by each partner, and your method of coordination to keep the project on track. The design document should also include a documentation of any decision you have made which is not in the project specification or any coding you have done beyond or different from what is required.</w:t>
       </w:r>
     </w:p>
     <w:sectPr>
@@ -1569,7 +1651,7 @@
 </file>
 
 <file path=word/numbering.xml><?xml version="1.0" encoding="utf-8"?>
-<w:numbering xmlns:wpc="http://schemas.microsoft.com/office/word/2010/wordprocessingCanvas" xmlns:cx="http://schemas.microsoft.com/office/drawing/2014/chartex" xmlns:cx1="http://schemas.microsoft.com/office/drawing/2015/9/8/chartex" xmlns:cx2="http://schemas.microsoft.com/office/drawing/2015/10/21/chartex" xmlns:cx3="http://schemas.microsoft.com/office/drawing/2016/5/9/chartex" xmlns:cx4="http://schemas.microsoft.com/office/drawing/2016/5/10/chartex" xmlns:cx5="http://schemas.microsoft.com/office/drawing/2016/5/11/chartex" xmlns:cx6="http://schemas.microsoft.com/office/drawing/2016/5/12/chartex" xmlns:cx7="http://schemas.microsoft.com/office/drawing/2016/5/13/chartex" xmlns:cx8="http://schemas.microsoft.com/office/drawing/2016/5/14/chartex" xmlns:mc="http://schemas.openxmlformats.org/markup-compatibility/2006" xmlns:aink="http://schemas.microsoft.com/office/drawing/2016/ink" xmlns:am3d="http://schemas.microsoft.com/office/drawing/2017/model3d" xmlns:o="urn:schemas-microsoft-com:office:office" xmlns:r="http://schemas.openxmlformats.org/officeDocument/2006/relationships" xmlns:m="http://schemas.openxmlformats.org/officeDocument/2006/math" xmlns:v="urn:schemas-microsoft-com:vml" xmlns:wp14="http://schemas.microsoft.com/office/word/2010/wordprocessingDrawing" xmlns:wp="http://schemas.openxmlformats.org/drawingml/2006/wordprocessingDrawing" xmlns:w10="urn:schemas-microsoft-com:office:word" xmlns:w="http://schemas.openxmlformats.org/wordprocessingml/2006/main" xmlns:w14="http://schemas.microsoft.com/office/word/2010/wordml" xmlns:w15="http://schemas.microsoft.com/office/word/2012/wordml" xmlns:w16cid="http://schemas.microsoft.com/office/word/2016/wordml/cid" xmlns:w16se="http://schemas.microsoft.com/office/word/2015/wordml/symex" xmlns:wpg="http://schemas.microsoft.com/office/word/2010/wordprocessingGroup" xmlns:wpi="http://schemas.microsoft.com/office/word/2010/wordprocessingInk" xmlns:wne="http://schemas.microsoft.com/office/word/2006/wordml" xmlns:wps="http://schemas.microsoft.com/office/word/2010/wordprocessingShape" mc:Ignorable="w14 w15 w16se w16cid wp14">
+<w:numbering xmlns:wpc="http://schemas.microsoft.com/office/word/2010/wordprocessingCanvas" xmlns:mc="http://schemas.openxmlformats.org/markup-compatibility/2006" xmlns:o="urn:schemas-microsoft-com:office:office" xmlns:r="http://schemas.openxmlformats.org/officeDocument/2006/relationships" xmlns:m="http://schemas.openxmlformats.org/officeDocument/2006/math" xmlns:v="urn:schemas-microsoft-com:vml" xmlns:wp14="http://schemas.microsoft.com/office/word/2010/wordprocessingDrawing" xmlns:wp="http://schemas.openxmlformats.org/drawingml/2006/wordprocessingDrawing" xmlns:w10="urn:schemas-microsoft-com:office:word" xmlns:w="http://schemas.openxmlformats.org/wordprocessingml/2006/main" xmlns:w14="http://schemas.microsoft.com/office/word/2010/wordml" xmlns:w15="http://schemas.microsoft.com/office/word/2012/wordml" xmlns:wpg="http://schemas.microsoft.com/office/word/2010/wordprocessingGroup" xmlns:wpi="http://schemas.microsoft.com/office/word/2010/wordprocessingInk" xmlns:wne="http://schemas.microsoft.com/office/word/2006/wordml" xmlns:wps="http://schemas.microsoft.com/office/word/2010/wordprocessingShape" mc:Ignorable="w14 w15 wp14">
   <w:abstractNum w:abstractNumId="0" w15:restartNumberingAfterBreak="0">
     <w:nsid w:val="27BD33D0"/>
     <w:multiLevelType w:val="hybridMultilevel"/>
@@ -1850,7 +1932,7 @@
 </file>
 
 <file path=word/styles.xml><?xml version="1.0" encoding="utf-8"?>
-<w:styles xmlns:mc="http://schemas.openxmlformats.org/markup-compatibility/2006" xmlns:r="http://schemas.openxmlformats.org/officeDocument/2006/relationships" xmlns:w="http://schemas.openxmlformats.org/wordprocessingml/2006/main" xmlns:w14="http://schemas.microsoft.com/office/word/2010/wordml" xmlns:w15="http://schemas.microsoft.com/office/word/2012/wordml" xmlns:w16cid="http://schemas.microsoft.com/office/word/2016/wordml/cid" xmlns:w16se="http://schemas.microsoft.com/office/word/2015/wordml/symex" mc:Ignorable="w14 w15 w16se w16cid">
+<w:styles xmlns:mc="http://schemas.openxmlformats.org/markup-compatibility/2006" xmlns:r="http://schemas.openxmlformats.org/officeDocument/2006/relationships" xmlns:w="http://schemas.openxmlformats.org/wordprocessingml/2006/main" xmlns:w14="http://schemas.microsoft.com/office/word/2010/wordml" xmlns:w15="http://schemas.microsoft.com/office/word/2012/wordml" mc:Ignorable="w14 w15">
   <w:docDefaults>
     <w:rPrDefault>
       <w:rPr>
@@ -1862,7 +1944,7 @@
     </w:rPrDefault>
     <w:pPrDefault/>
   </w:docDefaults>
-  <w:latentStyles w:defLockedState="0" w:defUIPriority="99" w:defSemiHidden="0" w:defUnhideWhenUsed="0" w:defQFormat="0" w:count="377">
+  <w:latentStyles w:defLockedState="0" w:defUIPriority="99" w:defSemiHidden="0" w:defUnhideWhenUsed="0" w:defQFormat="0" w:count="371">
     <w:lsdException w:name="Normal" w:uiPriority="0" w:qFormat="1"/>
     <w:lsdException w:name="heading 1" w:uiPriority="9" w:qFormat="1"/>
     <w:lsdException w:name="heading 2" w:semiHidden="1" w:uiPriority="9" w:unhideWhenUsed="1" w:qFormat="1"/>
@@ -1968,6 +2050,7 @@
     <w:lsdException w:name="HTML Sample" w:semiHidden="1" w:unhideWhenUsed="1"/>
     <w:lsdException w:name="HTML Typewriter" w:semiHidden="1" w:unhideWhenUsed="1"/>
     <w:lsdException w:name="HTML Variable" w:semiHidden="1" w:unhideWhenUsed="1"/>
+    <w:lsdException w:name="Normal Table" w:semiHidden="1" w:unhideWhenUsed="1"/>
     <w:lsdException w:name="annotation subject" w:semiHidden="1" w:unhideWhenUsed="1"/>
     <w:lsdException w:name="No List" w:semiHidden="1" w:unhideWhenUsed="1"/>
     <w:lsdException w:name="Outline List 1" w:semiHidden="1" w:unhideWhenUsed="1"/>
@@ -2013,9 +2096,11 @@
     <w:lsdException w:name="Table Subtle 1" w:semiHidden="1" w:unhideWhenUsed="1"/>
     <w:lsdException w:name="Table Subtle 2" w:semiHidden="1" w:unhideWhenUsed="1"/>
     <w:lsdException w:name="Table Web 1" w:semiHidden="1" w:unhideWhenUsed="1"/>
+    <w:lsdException w:name="Table Web 2" w:semiHidden="1" w:unhideWhenUsed="1"/>
     <w:lsdException w:name="Table Web 3" w:semiHidden="1" w:unhideWhenUsed="1"/>
     <w:lsdException w:name="Balloon Text" w:semiHidden="1" w:unhideWhenUsed="1"/>
     <w:lsdException w:name="Table Grid" w:uiPriority="39"/>
+    <w:lsdException w:name="Table Theme" w:semiHidden="1" w:unhideWhenUsed="1"/>
     <w:lsdException w:name="Placeholder Text" w:semiHidden="1"/>
     <w:lsdException w:name="No Spacing" w:uiPriority="1" w:qFormat="1"/>
     <w:lsdException w:name="Light Shading" w:uiPriority="60"/>
@@ -2231,12 +2316,6 @@
     <w:lsdException w:name="List Table 5 Dark Accent 6" w:uiPriority="50"/>
     <w:lsdException w:name="List Table 6 Colorful Accent 6" w:uiPriority="51"/>
     <w:lsdException w:name="List Table 7 Colorful Accent 6" w:uiPriority="52"/>
-    <w:lsdException w:name="Mention" w:semiHidden="1" w:unhideWhenUsed="1"/>
-    <w:lsdException w:name="Smart Hyperlink" w:semiHidden="1" w:unhideWhenUsed="1"/>
-    <w:lsdException w:name="Hashtag" w:semiHidden="1" w:unhideWhenUsed="1"/>
-    <w:lsdException w:name="Unresolved Mention" w:semiHidden="1" w:unhideWhenUsed="1"/>
-    <w:lsdException w:name="Smart Link" w:semiHidden="1" w:unhideWhenUsed="1"/>
-    <w:lsdException w:name="Smart Link Error" w:semiHidden="1" w:unhideWhenUsed="1"/>
   </w:latentStyles>
   <w:style w:type="paragraph" w:default="1" w:styleId="Normal">
     <w:name w:val="Normal"/>

</xml_diff>